<commit_message>
Xorazm doklad tayyor, Andijon kichik o'zgarish dokladida
</commit_message>
<xml_diff>
--- a/analysis/13_Хоразм_2022_07.docx
+++ b/analysis/13_Хоразм_2022_07.docx
@@ -11181,8 +11181,6 @@
     <w:p>
       <w:pPr>
         <w:spacing w:after="160" w:line="259" w:lineRule="auto"/>
-        <w:ind w:left="706"/>
-        <w:jc w:val="right"/>
         <w:rPr>
           <w:rStyle w:val="a4"/>
           <w:rFonts w:ascii="Arial" w:hAnsi="Arial" w:cs="Arial"/>
@@ -11193,6 +11191,30 @@
           <w:lang w:val="uz-Cyrl-UZ"/>
         </w:rPr>
       </w:pPr>
+      <w:r>
+        <w:rPr>
+          <w:noProof/>
+        </w:rPr>
+        <w:drawing>
+          <wp:inline distT="0" distB="0" distL="0" distR="0" wp14:anchorId="043EB8CF" wp14:editId="41491D50">
+            <wp:extent cx="6120130" cy="3524885"/>
+            <wp:effectExtent l="0" t="0" r="13970" b="18415"/>
+            <wp:docPr id="1" name="Диаграмма 1">
+              <a:extLst xmlns:a="http://schemas.openxmlformats.org/drawingml/2006/main">
+                <a:ext uri="{FF2B5EF4-FFF2-40B4-BE49-F238E27FC236}">
+                  <a16:creationId xmlns:a16="http://schemas.microsoft.com/office/drawing/2014/main" id="{0F8D53DA-0A84-4F27-A5EA-2A7261BE33C2}"/>
+                </a:ext>
+              </a:extLst>
+            </wp:docPr>
+            <wp:cNvGraphicFramePr/>
+            <a:graphic xmlns:a="http://schemas.openxmlformats.org/drawingml/2006/main">
+              <a:graphicData uri="http://schemas.openxmlformats.org/drawingml/2006/chart">
+                <c:chart xmlns:c="http://schemas.openxmlformats.org/drawingml/2006/chart" xmlns:r="http://schemas.openxmlformats.org/officeDocument/2006/relationships" r:id="rId8"/>
+              </a:graphicData>
+            </a:graphic>
+          </wp:inline>
+        </w:drawing>
+      </w:r>
     </w:p>
     <w:p>
       <w:pPr>
@@ -11219,6 +11241,8 @@
         </w:rPr>
         <w:br w:type="page"/>
       </w:r>
+      <w:bookmarkStart w:id="0" w:name="_GoBack"/>
+      <w:bookmarkEnd w:id="0"/>
     </w:p>
     <w:p>
       <w:pPr>
@@ -16700,153 +16724,6 @@
                 <pic:pic xmlns:pic="http://schemas.openxmlformats.org/drawingml/2006/picture">
                   <pic:nvPicPr>
                     <pic:cNvPr id="0" name="Picture 1"/>
-                    <pic:cNvPicPr>
-                      <a:picLocks noChangeAspect="1" noChangeArrowheads="1"/>
-                    </pic:cNvPicPr>
-                  </pic:nvPicPr>
-                  <pic:blipFill>
-                    <a:blip r:embed="rId8">
-                      <a:extLst>
-                        <a:ext uri="{28A0092B-C50C-407E-A947-70E740481C1C}">
-                          <a14:useLocalDpi xmlns:a14="http://schemas.microsoft.com/office/drawing/2010/main" val="0"/>
-                        </a:ext>
-                      </a:extLst>
-                    </a:blip>
-                    <a:srcRect/>
-                    <a:stretch>
-                      <a:fillRect/>
-                    </a:stretch>
-                  </pic:blipFill>
-                  <pic:spPr bwMode="auto">
-                    <a:xfrm>
-                      <a:off x="0" y="0"/>
-                      <a:ext cx="6115050" cy="5810250"/>
-                    </a:xfrm>
-                    <a:prstGeom prst="rect">
-                      <a:avLst/>
-                    </a:prstGeom>
-                    <a:noFill/>
-                    <a:ln>
-                      <a:noFill/>
-                    </a:ln>
-                  </pic:spPr>
-                </pic:pic>
-              </a:graphicData>
-            </a:graphic>
-          </wp:inline>
-        </w:drawing>
-      </w:r>
-    </w:p>
-    <w:p>
-      <w:pPr>
-        <w:rPr>
-          <w:rFonts w:ascii="Arial" w:hAnsi="Arial" w:cs="Arial"/>
-          <w:lang w:val="uz-Cyrl-UZ" w:eastAsia="ru-RU"/>
-        </w:rPr>
-      </w:pPr>
-    </w:p>
-    <w:p>
-      <w:pPr>
-        <w:rPr>
-          <w:rFonts w:ascii="Arial" w:hAnsi="Arial" w:cs="Arial"/>
-          <w:lang w:val="uz-Cyrl-UZ" w:eastAsia="ru-RU"/>
-        </w:rPr>
-      </w:pPr>
-    </w:p>
-    <w:p>
-      <w:pPr>
-        <w:rPr>
-          <w:rFonts w:ascii="Arial" w:hAnsi="Arial" w:cs="Arial"/>
-          <w:lang w:val="uz-Cyrl-UZ" w:eastAsia="ru-RU"/>
-        </w:rPr>
-      </w:pPr>
-    </w:p>
-    <w:p>
-      <w:pPr>
-        <w:rPr>
-          <w:rFonts w:ascii="Arial" w:hAnsi="Arial" w:cs="Arial"/>
-          <w:lang w:val="uz-Cyrl-UZ" w:eastAsia="ru-RU"/>
-        </w:rPr>
-      </w:pPr>
-    </w:p>
-    <w:p>
-      <w:pPr>
-        <w:rPr>
-          <w:rFonts w:ascii="Arial" w:hAnsi="Arial" w:cs="Arial"/>
-          <w:lang w:val="uz-Cyrl-UZ" w:eastAsia="ru-RU"/>
-        </w:rPr>
-      </w:pPr>
-    </w:p>
-    <w:p>
-      <w:pPr>
-        <w:rPr>
-          <w:rFonts w:ascii="Arial" w:hAnsi="Arial" w:cs="Arial"/>
-          <w:lang w:val="uz-Cyrl-UZ" w:eastAsia="ru-RU"/>
-        </w:rPr>
-      </w:pPr>
-    </w:p>
-    <w:p>
-      <w:pPr>
-        <w:rPr>
-          <w:rFonts w:ascii="Arial" w:eastAsia="Times New Roman" w:hAnsi="Arial" w:cs="Arial"/>
-          <w:noProof/>
-          <w:szCs w:val="24"/>
-          <w:lang w:val="uz-Cyrl-UZ" w:eastAsia="ru-RU"/>
-        </w:rPr>
-      </w:pPr>
-    </w:p>
-    <w:p>
-      <w:pPr>
-        <w:tabs>
-          <w:tab w:val="left" w:pos="3834"/>
-        </w:tabs>
-        <w:rPr>
-          <w:rFonts w:ascii="Arial" w:hAnsi="Arial" w:cs="Arial"/>
-          <w:lang w:val="uz-Cyrl-UZ" w:eastAsia="ru-RU"/>
-        </w:rPr>
-      </w:pPr>
-    </w:p>
-    <w:p>
-      <w:pPr>
-        <w:pStyle w:val="a5"/>
-        <w:shd w:val="clear" w:color="auto" w:fill="FFFFFF"/>
-        <w:spacing w:before="0" w:beforeAutospacing="0" w:after="0" w:afterAutospacing="0" w:line="276" w:lineRule="auto"/>
-        <w:jc w:val="center"/>
-        <w:rPr>
-          <w:rStyle w:val="a4"/>
-          <w:rFonts w:ascii="Arial" w:hAnsi="Arial" w:cs="Arial"/>
-          <w:bCs w:val="0"/>
-          <w:i/>
-          <w:color w:val="767171" w:themeColor="background2" w:themeShade="80"/>
-          <w:shd w:val="clear" w:color="auto" w:fill="FFFFFF"/>
-          <w:lang w:val="uz-Cyrl-UZ"/>
-        </w:rPr>
-      </w:pPr>
-      <w:r>
-        <w:rPr>
-          <w:rStyle w:val="a4"/>
-          <w:rFonts w:ascii="Arial" w:hAnsi="Arial" w:cs="Arial"/>
-          <w:bCs w:val="0"/>
-          <w:i/>
-          <w:noProof/>
-          <w:color w:val="767171" w:themeColor="background2" w:themeShade="80"/>
-          <w:shd w:val="clear" w:color="auto" w:fill="FFFFFF"/>
-          <w:lang w:val="uz-Cyrl-UZ" w:eastAsia="en-GB"/>
-        </w:rPr>
-        <w:lastRenderedPageBreak/>
-        <w:drawing>
-          <wp:inline distT="0" distB="0" distL="0" distR="0" wp14:anchorId="14A8A5AE" wp14:editId="24E3657D">
-            <wp:extent cx="6115050" cy="5810250"/>
-            <wp:effectExtent l="0" t="0" r="0" b="0"/>
-            <wp:docPr id="3" name="Рисунок 3"/>
-            <wp:cNvGraphicFramePr>
-              <a:graphicFrameLocks xmlns:a="http://schemas.openxmlformats.org/drawingml/2006/main" noChangeAspect="1"/>
-            </wp:cNvGraphicFramePr>
-            <a:graphic xmlns:a="http://schemas.openxmlformats.org/drawingml/2006/main">
-              <a:graphicData uri="http://schemas.openxmlformats.org/drawingml/2006/picture">
-                <pic:pic xmlns:pic="http://schemas.openxmlformats.org/drawingml/2006/picture">
-                  <pic:nvPicPr>
-                    <pic:cNvPr id="0" name="Picture 2"/>
                     <pic:cNvPicPr>
                       <a:picLocks noChangeAspect="1" noChangeArrowheads="1"/>
                     </pic:cNvPicPr>
@@ -16886,6 +16763,153 @@
     </w:p>
     <w:p>
       <w:pPr>
+        <w:rPr>
+          <w:rFonts w:ascii="Arial" w:hAnsi="Arial" w:cs="Arial"/>
+          <w:lang w:val="uz-Cyrl-UZ" w:eastAsia="ru-RU"/>
+        </w:rPr>
+      </w:pPr>
+    </w:p>
+    <w:p>
+      <w:pPr>
+        <w:rPr>
+          <w:rFonts w:ascii="Arial" w:hAnsi="Arial" w:cs="Arial"/>
+          <w:lang w:val="uz-Cyrl-UZ" w:eastAsia="ru-RU"/>
+        </w:rPr>
+      </w:pPr>
+    </w:p>
+    <w:p>
+      <w:pPr>
+        <w:rPr>
+          <w:rFonts w:ascii="Arial" w:hAnsi="Arial" w:cs="Arial"/>
+          <w:lang w:val="uz-Cyrl-UZ" w:eastAsia="ru-RU"/>
+        </w:rPr>
+      </w:pPr>
+    </w:p>
+    <w:p>
+      <w:pPr>
+        <w:rPr>
+          <w:rFonts w:ascii="Arial" w:hAnsi="Arial" w:cs="Arial"/>
+          <w:lang w:val="uz-Cyrl-UZ" w:eastAsia="ru-RU"/>
+        </w:rPr>
+      </w:pPr>
+    </w:p>
+    <w:p>
+      <w:pPr>
+        <w:rPr>
+          <w:rFonts w:ascii="Arial" w:hAnsi="Arial" w:cs="Arial"/>
+          <w:lang w:val="uz-Cyrl-UZ" w:eastAsia="ru-RU"/>
+        </w:rPr>
+      </w:pPr>
+    </w:p>
+    <w:p>
+      <w:pPr>
+        <w:rPr>
+          <w:rFonts w:ascii="Arial" w:hAnsi="Arial" w:cs="Arial"/>
+          <w:lang w:val="uz-Cyrl-UZ" w:eastAsia="ru-RU"/>
+        </w:rPr>
+      </w:pPr>
+    </w:p>
+    <w:p>
+      <w:pPr>
+        <w:rPr>
+          <w:rFonts w:ascii="Arial" w:eastAsia="Times New Roman" w:hAnsi="Arial" w:cs="Arial"/>
+          <w:noProof/>
+          <w:szCs w:val="24"/>
+          <w:lang w:val="uz-Cyrl-UZ" w:eastAsia="ru-RU"/>
+        </w:rPr>
+      </w:pPr>
+    </w:p>
+    <w:p>
+      <w:pPr>
+        <w:tabs>
+          <w:tab w:val="left" w:pos="3834"/>
+        </w:tabs>
+        <w:rPr>
+          <w:rFonts w:ascii="Arial" w:hAnsi="Arial" w:cs="Arial"/>
+          <w:lang w:val="uz-Cyrl-UZ" w:eastAsia="ru-RU"/>
+        </w:rPr>
+      </w:pPr>
+    </w:p>
+    <w:p>
+      <w:pPr>
+        <w:pStyle w:val="a5"/>
+        <w:shd w:val="clear" w:color="auto" w:fill="FFFFFF"/>
+        <w:spacing w:before="0" w:beforeAutospacing="0" w:after="0" w:afterAutospacing="0" w:line="276" w:lineRule="auto"/>
+        <w:jc w:val="center"/>
+        <w:rPr>
+          <w:rStyle w:val="a4"/>
+          <w:rFonts w:ascii="Arial" w:hAnsi="Arial" w:cs="Arial"/>
+          <w:bCs w:val="0"/>
+          <w:i/>
+          <w:color w:val="767171" w:themeColor="background2" w:themeShade="80"/>
+          <w:shd w:val="clear" w:color="auto" w:fill="FFFFFF"/>
+          <w:lang w:val="uz-Cyrl-UZ"/>
+        </w:rPr>
+      </w:pPr>
+      <w:r>
+        <w:rPr>
+          <w:rStyle w:val="a4"/>
+          <w:rFonts w:ascii="Arial" w:hAnsi="Arial" w:cs="Arial"/>
+          <w:bCs w:val="0"/>
+          <w:i/>
+          <w:noProof/>
+          <w:color w:val="767171" w:themeColor="background2" w:themeShade="80"/>
+          <w:shd w:val="clear" w:color="auto" w:fill="FFFFFF"/>
+          <w:lang w:val="uz-Cyrl-UZ" w:eastAsia="en-GB"/>
+        </w:rPr>
+        <w:lastRenderedPageBreak/>
+        <w:drawing>
+          <wp:inline distT="0" distB="0" distL="0" distR="0" wp14:anchorId="14A8A5AE" wp14:editId="24E3657D">
+            <wp:extent cx="6115050" cy="5810250"/>
+            <wp:effectExtent l="0" t="0" r="0" b="0"/>
+            <wp:docPr id="3" name="Рисунок 3"/>
+            <wp:cNvGraphicFramePr>
+              <a:graphicFrameLocks xmlns:a="http://schemas.openxmlformats.org/drawingml/2006/main" noChangeAspect="1"/>
+            </wp:cNvGraphicFramePr>
+            <a:graphic xmlns:a="http://schemas.openxmlformats.org/drawingml/2006/main">
+              <a:graphicData uri="http://schemas.openxmlformats.org/drawingml/2006/picture">
+                <pic:pic xmlns:pic="http://schemas.openxmlformats.org/drawingml/2006/picture">
+                  <pic:nvPicPr>
+                    <pic:cNvPr id="0" name="Picture 2"/>
+                    <pic:cNvPicPr>
+                      <a:picLocks noChangeAspect="1" noChangeArrowheads="1"/>
+                    </pic:cNvPicPr>
+                  </pic:nvPicPr>
+                  <pic:blipFill>
+                    <a:blip r:embed="rId10">
+                      <a:extLst>
+                        <a:ext uri="{28A0092B-C50C-407E-A947-70E740481C1C}">
+                          <a14:useLocalDpi xmlns:a14="http://schemas.microsoft.com/office/drawing/2010/main" val="0"/>
+                        </a:ext>
+                      </a:extLst>
+                    </a:blip>
+                    <a:srcRect/>
+                    <a:stretch>
+                      <a:fillRect/>
+                    </a:stretch>
+                  </pic:blipFill>
+                  <pic:spPr bwMode="auto">
+                    <a:xfrm>
+                      <a:off x="0" y="0"/>
+                      <a:ext cx="6115050" cy="5810250"/>
+                    </a:xfrm>
+                    <a:prstGeom prst="rect">
+                      <a:avLst/>
+                    </a:prstGeom>
+                    <a:noFill/>
+                    <a:ln>
+                      <a:noFill/>
+                    </a:ln>
+                  </pic:spPr>
+                </pic:pic>
+              </a:graphicData>
+            </a:graphic>
+          </wp:inline>
+        </w:drawing>
+      </w:r>
+    </w:p>
+    <w:p>
+      <w:pPr>
         <w:spacing w:after="160" w:line="259" w:lineRule="auto"/>
         <w:rPr>
           <w:rStyle w:val="a4"/>
@@ -16939,7 +16963,7 @@
                     </pic:cNvPicPr>
                   </pic:nvPicPr>
                   <pic:blipFill>
-                    <a:blip r:embed="rId10">
+                    <a:blip r:embed="rId11">
                       <a:extLst>
                         <a:ext uri="{28A0092B-C50C-407E-A947-70E740481C1C}">
                           <a14:useLocalDpi xmlns:a14="http://schemas.microsoft.com/office/drawing/2010/main" val="0"/>
@@ -17118,7 +17142,7 @@
                     </pic:cNvPicPr>
                   </pic:nvPicPr>
                   <pic:blipFill>
-                    <a:blip r:embed="rId11">
+                    <a:blip r:embed="rId12">
                       <a:extLst>
                         <a:ext uri="{28A0092B-C50C-407E-A947-70E740481C1C}">
                           <a14:useLocalDpi xmlns:a14="http://schemas.microsoft.com/office/drawing/2010/main" val="0"/>
@@ -17272,7 +17296,7 @@
                     </pic:cNvPicPr>
                   </pic:nvPicPr>
                   <pic:blipFill>
-                    <a:blip r:embed="rId12">
+                    <a:blip r:embed="rId13">
                       <a:extLst>
                         <a:ext uri="{28A0092B-C50C-407E-A947-70E740481C1C}">
                           <a14:useLocalDpi xmlns:a14="http://schemas.microsoft.com/office/drawing/2010/main" val="0"/>
@@ -17525,7 +17549,7 @@
                     </pic:cNvPicPr>
                   </pic:nvPicPr>
                   <pic:blipFill>
-                    <a:blip r:embed="rId13">
+                    <a:blip r:embed="rId14">
                       <a:extLst>
                         <a:ext uri="{28A0092B-C50C-407E-A947-70E740481C1C}">
                           <a14:useLocalDpi xmlns:a14="http://schemas.microsoft.com/office/drawing/2010/main" val="0"/>
@@ -21539,7 +21563,7 @@
                     </pic:cNvPicPr>
                   </pic:nvPicPr>
                   <pic:blipFill>
-                    <a:blip r:embed="rId14">
+                    <a:blip r:embed="rId15">
                       <a:extLst>
                         <a:ext uri="{28A0092B-C50C-407E-A947-70E740481C1C}">
                           <a14:useLocalDpi xmlns:a14="http://schemas.microsoft.com/office/drawing/2010/main" val="0"/>
@@ -21736,7 +21760,7 @@
                     </pic:cNvPicPr>
                   </pic:nvPicPr>
                   <pic:blipFill>
-                    <a:blip r:embed="rId15" cstate="print">
+                    <a:blip r:embed="rId16" cstate="print">
                       <a:extLst>
                         <a:ext uri="{28A0092B-C50C-407E-A947-70E740481C1C}">
                           <a14:useLocalDpi xmlns:a14="http://schemas.microsoft.com/office/drawing/2010/main" val="0"/>
@@ -21979,135 +22003,6 @@
                 <pic:pic xmlns:pic="http://schemas.openxmlformats.org/drawingml/2006/picture">
                   <pic:nvPicPr>
                     <pic:cNvPr id="0" name="Picture 9"/>
-                    <pic:cNvPicPr>
-                      <a:picLocks noChangeAspect="1" noChangeArrowheads="1"/>
-                    </pic:cNvPicPr>
-                  </pic:nvPicPr>
-                  <pic:blipFill>
-                    <a:blip r:embed="rId16">
-                      <a:extLst>
-                        <a:ext uri="{28A0092B-C50C-407E-A947-70E740481C1C}">
-                          <a14:useLocalDpi xmlns:a14="http://schemas.microsoft.com/office/drawing/2010/main" val="0"/>
-                        </a:ext>
-                      </a:extLst>
-                    </a:blip>
-                    <a:srcRect/>
-                    <a:stretch>
-                      <a:fillRect/>
-                    </a:stretch>
-                  </pic:blipFill>
-                  <pic:spPr bwMode="auto">
-                    <a:xfrm>
-                      <a:off x="0" y="0"/>
-                      <a:ext cx="6115050" cy="7848600"/>
-                    </a:xfrm>
-                    <a:prstGeom prst="rect">
-                      <a:avLst/>
-                    </a:prstGeom>
-                    <a:noFill/>
-                    <a:ln>
-                      <a:noFill/>
-                    </a:ln>
-                  </pic:spPr>
-                </pic:pic>
-              </a:graphicData>
-            </a:graphic>
-          </wp:inline>
-        </w:drawing>
-      </w:r>
-    </w:p>
-    <w:p>
-      <w:pPr>
-        <w:pStyle w:val="a5"/>
-        <w:shd w:val="clear" w:color="auto" w:fill="FFFFFF"/>
-        <w:spacing w:before="120" w:beforeAutospacing="0" w:after="240" w:afterAutospacing="0" w:line="276" w:lineRule="auto"/>
-        <w:jc w:val="center"/>
-        <w:rPr>
-          <w:rStyle w:val="a4"/>
-          <w:rFonts w:ascii="Arial" w:hAnsi="Arial" w:cs="Arial"/>
-          <w:bCs w:val="0"/>
-          <w:sz w:val="28"/>
-          <w:szCs w:val="28"/>
-          <w:shd w:val="clear" w:color="auto" w:fill="FFFFFF"/>
-          <w:lang w:val="uz-Cyrl-UZ"/>
-        </w:rPr>
-      </w:pPr>
-    </w:p>
-    <w:p>
-      <w:pPr>
-        <w:pStyle w:val="a5"/>
-        <w:shd w:val="clear" w:color="auto" w:fill="FFFFFF"/>
-        <w:spacing w:before="120" w:beforeAutospacing="0" w:after="240" w:afterAutospacing="0" w:line="276" w:lineRule="auto"/>
-        <w:jc w:val="center"/>
-        <w:rPr>
-          <w:rStyle w:val="a4"/>
-          <w:rFonts w:ascii="Arial" w:hAnsi="Arial" w:cs="Arial"/>
-          <w:bCs w:val="0"/>
-          <w:sz w:val="28"/>
-          <w:szCs w:val="28"/>
-          <w:shd w:val="clear" w:color="auto" w:fill="FFFFFF"/>
-          <w:lang w:val="uz-Cyrl-UZ"/>
-        </w:rPr>
-      </w:pPr>
-    </w:p>
-    <w:p>
-      <w:pPr>
-        <w:pStyle w:val="a5"/>
-        <w:shd w:val="clear" w:color="auto" w:fill="FFFFFF"/>
-        <w:spacing w:before="120" w:beforeAutospacing="0" w:after="240" w:afterAutospacing="0" w:line="276" w:lineRule="auto"/>
-        <w:jc w:val="center"/>
-        <w:rPr>
-          <w:rStyle w:val="a4"/>
-          <w:rFonts w:ascii="Arial" w:hAnsi="Arial" w:cs="Arial"/>
-          <w:bCs w:val="0"/>
-          <w:sz w:val="28"/>
-          <w:szCs w:val="28"/>
-          <w:shd w:val="clear" w:color="auto" w:fill="FFFFFF"/>
-          <w:lang w:val="uz-Cyrl-UZ"/>
-        </w:rPr>
-      </w:pPr>
-    </w:p>
-    <w:p>
-      <w:pPr>
-        <w:pStyle w:val="a5"/>
-        <w:shd w:val="clear" w:color="auto" w:fill="FFFFFF"/>
-        <w:spacing w:before="120" w:beforeAutospacing="0" w:after="240" w:afterAutospacing="0" w:line="276" w:lineRule="auto"/>
-        <w:jc w:val="center"/>
-        <w:rPr>
-          <w:rStyle w:val="a4"/>
-          <w:rFonts w:ascii="Arial" w:hAnsi="Arial" w:cs="Arial"/>
-          <w:bCs w:val="0"/>
-          <w:sz w:val="28"/>
-          <w:szCs w:val="28"/>
-          <w:shd w:val="clear" w:color="auto" w:fill="FFFFFF"/>
-          <w:lang w:val="uz-Cyrl-UZ"/>
-        </w:rPr>
-      </w:pPr>
-      <w:r>
-        <w:rPr>
-          <w:rStyle w:val="a4"/>
-          <w:rFonts w:ascii="Arial" w:hAnsi="Arial" w:cs="Arial"/>
-          <w:bCs w:val="0"/>
-          <w:noProof/>
-          <w:sz w:val="28"/>
-          <w:szCs w:val="28"/>
-          <w:shd w:val="clear" w:color="auto" w:fill="FFFFFF"/>
-          <w:lang w:val="uz-Cyrl-UZ"/>
-        </w:rPr>
-        <w:lastRenderedPageBreak/>
-        <w:drawing>
-          <wp:inline distT="0" distB="0" distL="0" distR="0" wp14:anchorId="6A1A8392" wp14:editId="13989221">
-            <wp:extent cx="6115050" cy="7848600"/>
-            <wp:effectExtent l="0" t="0" r="0" b="0"/>
-            <wp:docPr id="11" name="Рисунок 11"/>
-            <wp:cNvGraphicFramePr>
-              <a:graphicFrameLocks xmlns:a="http://schemas.openxmlformats.org/drawingml/2006/main" noChangeAspect="1"/>
-            </wp:cNvGraphicFramePr>
-            <a:graphic xmlns:a="http://schemas.openxmlformats.org/drawingml/2006/main">
-              <a:graphicData uri="http://schemas.openxmlformats.org/drawingml/2006/picture">
-                <pic:pic xmlns:pic="http://schemas.openxmlformats.org/drawingml/2006/picture">
-                  <pic:nvPicPr>
-                    <pic:cNvPr id="0" name="Picture 10"/>
                     <pic:cNvPicPr>
                       <a:picLocks noChangeAspect="1" noChangeArrowheads="1"/>
                     </pic:cNvPicPr>
@@ -22147,6 +22042,135 @@
     </w:p>
     <w:p>
       <w:pPr>
+        <w:pStyle w:val="a5"/>
+        <w:shd w:val="clear" w:color="auto" w:fill="FFFFFF"/>
+        <w:spacing w:before="120" w:beforeAutospacing="0" w:after="240" w:afterAutospacing="0" w:line="276" w:lineRule="auto"/>
+        <w:jc w:val="center"/>
+        <w:rPr>
+          <w:rStyle w:val="a4"/>
+          <w:rFonts w:ascii="Arial" w:hAnsi="Arial" w:cs="Arial"/>
+          <w:bCs w:val="0"/>
+          <w:sz w:val="28"/>
+          <w:szCs w:val="28"/>
+          <w:shd w:val="clear" w:color="auto" w:fill="FFFFFF"/>
+          <w:lang w:val="uz-Cyrl-UZ"/>
+        </w:rPr>
+      </w:pPr>
+    </w:p>
+    <w:p>
+      <w:pPr>
+        <w:pStyle w:val="a5"/>
+        <w:shd w:val="clear" w:color="auto" w:fill="FFFFFF"/>
+        <w:spacing w:before="120" w:beforeAutospacing="0" w:after="240" w:afterAutospacing="0" w:line="276" w:lineRule="auto"/>
+        <w:jc w:val="center"/>
+        <w:rPr>
+          <w:rStyle w:val="a4"/>
+          <w:rFonts w:ascii="Arial" w:hAnsi="Arial" w:cs="Arial"/>
+          <w:bCs w:val="0"/>
+          <w:sz w:val="28"/>
+          <w:szCs w:val="28"/>
+          <w:shd w:val="clear" w:color="auto" w:fill="FFFFFF"/>
+          <w:lang w:val="uz-Cyrl-UZ"/>
+        </w:rPr>
+      </w:pPr>
+    </w:p>
+    <w:p>
+      <w:pPr>
+        <w:pStyle w:val="a5"/>
+        <w:shd w:val="clear" w:color="auto" w:fill="FFFFFF"/>
+        <w:spacing w:before="120" w:beforeAutospacing="0" w:after="240" w:afterAutospacing="0" w:line="276" w:lineRule="auto"/>
+        <w:jc w:val="center"/>
+        <w:rPr>
+          <w:rStyle w:val="a4"/>
+          <w:rFonts w:ascii="Arial" w:hAnsi="Arial" w:cs="Arial"/>
+          <w:bCs w:val="0"/>
+          <w:sz w:val="28"/>
+          <w:szCs w:val="28"/>
+          <w:shd w:val="clear" w:color="auto" w:fill="FFFFFF"/>
+          <w:lang w:val="uz-Cyrl-UZ"/>
+        </w:rPr>
+      </w:pPr>
+    </w:p>
+    <w:p>
+      <w:pPr>
+        <w:pStyle w:val="a5"/>
+        <w:shd w:val="clear" w:color="auto" w:fill="FFFFFF"/>
+        <w:spacing w:before="120" w:beforeAutospacing="0" w:after="240" w:afterAutospacing="0" w:line="276" w:lineRule="auto"/>
+        <w:jc w:val="center"/>
+        <w:rPr>
+          <w:rStyle w:val="a4"/>
+          <w:rFonts w:ascii="Arial" w:hAnsi="Arial" w:cs="Arial"/>
+          <w:bCs w:val="0"/>
+          <w:sz w:val="28"/>
+          <w:szCs w:val="28"/>
+          <w:shd w:val="clear" w:color="auto" w:fill="FFFFFF"/>
+          <w:lang w:val="uz-Cyrl-UZ"/>
+        </w:rPr>
+      </w:pPr>
+      <w:r>
+        <w:rPr>
+          <w:rStyle w:val="a4"/>
+          <w:rFonts w:ascii="Arial" w:hAnsi="Arial" w:cs="Arial"/>
+          <w:bCs w:val="0"/>
+          <w:noProof/>
+          <w:sz w:val="28"/>
+          <w:szCs w:val="28"/>
+          <w:shd w:val="clear" w:color="auto" w:fill="FFFFFF"/>
+          <w:lang w:val="uz-Cyrl-UZ"/>
+        </w:rPr>
+        <w:lastRenderedPageBreak/>
+        <w:drawing>
+          <wp:inline distT="0" distB="0" distL="0" distR="0" wp14:anchorId="6A1A8392" wp14:editId="13989221">
+            <wp:extent cx="6115050" cy="7848600"/>
+            <wp:effectExtent l="0" t="0" r="0" b="0"/>
+            <wp:docPr id="11" name="Рисунок 11"/>
+            <wp:cNvGraphicFramePr>
+              <a:graphicFrameLocks xmlns:a="http://schemas.openxmlformats.org/drawingml/2006/main" noChangeAspect="1"/>
+            </wp:cNvGraphicFramePr>
+            <a:graphic xmlns:a="http://schemas.openxmlformats.org/drawingml/2006/main">
+              <a:graphicData uri="http://schemas.openxmlformats.org/drawingml/2006/picture">
+                <pic:pic xmlns:pic="http://schemas.openxmlformats.org/drawingml/2006/picture">
+                  <pic:nvPicPr>
+                    <pic:cNvPr id="0" name="Picture 10"/>
+                    <pic:cNvPicPr>
+                      <a:picLocks noChangeAspect="1" noChangeArrowheads="1"/>
+                    </pic:cNvPicPr>
+                  </pic:nvPicPr>
+                  <pic:blipFill>
+                    <a:blip r:embed="rId18">
+                      <a:extLst>
+                        <a:ext uri="{28A0092B-C50C-407E-A947-70E740481C1C}">
+                          <a14:useLocalDpi xmlns:a14="http://schemas.microsoft.com/office/drawing/2010/main" val="0"/>
+                        </a:ext>
+                      </a:extLst>
+                    </a:blip>
+                    <a:srcRect/>
+                    <a:stretch>
+                      <a:fillRect/>
+                    </a:stretch>
+                  </pic:blipFill>
+                  <pic:spPr bwMode="auto">
+                    <a:xfrm>
+                      <a:off x="0" y="0"/>
+                      <a:ext cx="6115050" cy="7848600"/>
+                    </a:xfrm>
+                    <a:prstGeom prst="rect">
+                      <a:avLst/>
+                    </a:prstGeom>
+                    <a:noFill/>
+                    <a:ln>
+                      <a:noFill/>
+                    </a:ln>
+                  </pic:spPr>
+                </pic:pic>
+              </a:graphicData>
+            </a:graphic>
+          </wp:inline>
+        </w:drawing>
+      </w:r>
+    </w:p>
+    <w:p>
+      <w:pPr>
         <w:spacing w:after="160" w:line="259" w:lineRule="auto"/>
         <w:rPr>
           <w:rFonts w:ascii="Arial" w:hAnsi="Arial" w:cs="Arial"/>
@@ -22191,7 +22215,7 @@
                     </pic:cNvPicPr>
                   </pic:nvPicPr>
                   <pic:blipFill>
-                    <a:blip r:embed="rId18">
+                    <a:blip r:embed="rId19">
                       <a:extLst>
                         <a:ext uri="{28A0092B-C50C-407E-A947-70E740481C1C}">
                           <a14:useLocalDpi xmlns:a14="http://schemas.microsoft.com/office/drawing/2010/main" val="0"/>
@@ -22310,7 +22334,7 @@
                     </pic:cNvPicPr>
                   </pic:nvPicPr>
                   <pic:blipFill>
-                    <a:blip r:embed="rId19">
+                    <a:blip r:embed="rId20">
                       <a:extLst>
                         <a:ext uri="{28A0092B-C50C-407E-A947-70E740481C1C}">
                           <a14:useLocalDpi xmlns:a14="http://schemas.microsoft.com/office/drawing/2010/main" val="0"/>
@@ -22383,7 +22407,6 @@
           <w:lang w:val="uz-Cyrl-UZ"/>
         </w:rPr>
       </w:pPr>
-      <w:bookmarkStart w:id="0" w:name="_GoBack"/>
       <w:r>
         <w:rPr>
           <w:rStyle w:val="a4"/>
@@ -22415,7 +22438,7 @@
                     </pic:cNvPicPr>
                   </pic:nvPicPr>
                   <pic:blipFill>
-                    <a:blip r:embed="rId20" cstate="print">
+                    <a:blip r:embed="rId21" cstate="print">
                       <a:extLst>
                         <a:ext uri="{28A0092B-C50C-407E-A947-70E740481C1C}">
                           <a14:useLocalDpi xmlns:a14="http://schemas.microsoft.com/office/drawing/2010/main" val="0"/>
@@ -22446,7 +22469,6 @@
           </wp:inline>
         </w:drawing>
       </w:r>
-      <w:bookmarkEnd w:id="0"/>
     </w:p>
     <w:p>
       <w:pPr>
@@ -24334,6 +24356,1388 @@
 </w:styles>
 </file>
 
+<file path=word/charts/chart1.xml><?xml version="1.0" encoding="utf-8"?>
+<c:chartSpace xmlns:c="http://schemas.openxmlformats.org/drawingml/2006/chart" xmlns:a="http://schemas.openxmlformats.org/drawingml/2006/main" xmlns:r="http://schemas.openxmlformats.org/officeDocument/2006/relationships" xmlns:c16r2="http://schemas.microsoft.com/office/drawing/2015/06/chart">
+  <c:date1904 val="0"/>
+  <c:lang val="ru-RU"/>
+  <c:roundedCorners val="0"/>
+  <mc:AlternateContent xmlns:mc="http://schemas.openxmlformats.org/markup-compatibility/2006">
+    <mc:Choice xmlns:c14="http://schemas.microsoft.com/office/drawing/2007/8/2/chart" Requires="c14">
+      <c14:style val="102"/>
+    </mc:Choice>
+    <mc:Fallback>
+      <c:style val="2"/>
+    </mc:Fallback>
+  </mc:AlternateContent>
+  <c:chart>
+    <c:autoTitleDeleted val="1"/>
+    <c:plotArea>
+      <c:layout>
+        <c:manualLayout>
+          <c:layoutTarget val="inner"/>
+          <c:xMode val="edge"/>
+          <c:yMode val="edge"/>
+          <c:x val="6.1533494392746371E-2"/>
+          <c:y val="0.15106172657951503"/>
+          <c:w val="0.92760231894090162"/>
+          <c:h val="0.6845391241079104"/>
+        </c:manualLayout>
+      </c:layout>
+      <c:lineChart>
+        <c:grouping val="standard"/>
+        <c:varyColors val="0"/>
+        <c:ser>
+          <c:idx val="0"/>
+          <c:order val="0"/>
+          <c:tx>
+            <c:strRef>
+              <c:f>xor_graph!$A$2</c:f>
+              <c:strCache>
+                <c:ptCount val="1"/>
+                <c:pt idx="0">
+                  <c:v>Кутилмалар индекси</c:v>
+                </c:pt>
+              </c:strCache>
+            </c:strRef>
+          </c:tx>
+          <c:spPr>
+            <a:ln w="19050" cap="rnd">
+              <a:solidFill>
+                <a:schemeClr val="accent1"/>
+              </a:solidFill>
+              <a:round/>
+            </a:ln>
+            <a:effectLst/>
+          </c:spPr>
+          <c:marker>
+            <c:symbol val="circle"/>
+            <c:size val="7"/>
+            <c:spPr>
+              <a:solidFill>
+                <a:schemeClr val="accent1"/>
+              </a:solidFill>
+              <a:ln w="9525">
+                <a:solidFill>
+                  <a:schemeClr val="accent1"/>
+                </a:solidFill>
+              </a:ln>
+              <a:effectLst/>
+            </c:spPr>
+          </c:marker>
+          <c:dLbls>
+            <c:spPr>
+              <a:noFill/>
+              <a:ln>
+                <a:noFill/>
+              </a:ln>
+              <a:effectLst/>
+            </c:spPr>
+            <c:txPr>
+              <a:bodyPr rot="0" spcFirstLastPara="1" vertOverflow="ellipsis" vert="horz" wrap="square" lIns="38100" tIns="19050" rIns="38100" bIns="19050" anchor="ctr" anchorCtr="1">
+                <a:spAutoFit/>
+              </a:bodyPr>
+              <a:lstStyle/>
+              <a:p>
+                <a:pPr>
+                  <a:defRPr sz="900" b="0" i="0" u="none" strike="noStrike" kern="1200" baseline="0">
+                    <a:solidFill>
+                      <a:schemeClr val="tx1">
+                        <a:lumMod val="75000"/>
+                        <a:lumOff val="25000"/>
+                      </a:schemeClr>
+                    </a:solidFill>
+                    <a:latin typeface="Arial" panose="020B0604020202020204" pitchFamily="34" charset="0"/>
+                    <a:ea typeface="+mn-ea"/>
+                    <a:cs typeface="Arial" panose="020B0604020202020204" pitchFamily="34" charset="0"/>
+                  </a:defRPr>
+                </a:pPr>
+                <a:endParaRPr lang="ru-RU"/>
+              </a:p>
+            </c:txPr>
+            <c:dLblPos val="t"/>
+            <c:showLegendKey val="0"/>
+            <c:showVal val="1"/>
+            <c:showCatName val="0"/>
+            <c:showSerName val="0"/>
+            <c:showPercent val="0"/>
+            <c:showBubbleSize val="0"/>
+            <c:showLeaderLines val="0"/>
+            <c:extLst>
+              <c:ext xmlns:c15="http://schemas.microsoft.com/office/drawing/2012/chart" uri="{CE6537A1-D6FC-4f65-9D91-7224C49458BB}">
+                <c15:showLeaderLines val="1"/>
+                <c15:leaderLines>
+                  <c:spPr>
+                    <a:ln w="9525" cap="flat" cmpd="sng" algn="ctr">
+                      <a:solidFill>
+                        <a:schemeClr val="tx1">
+                          <a:lumMod val="35000"/>
+                          <a:lumOff val="65000"/>
+                        </a:schemeClr>
+                      </a:solidFill>
+                      <a:round/>
+                    </a:ln>
+                    <a:effectLst/>
+                  </c:spPr>
+                </c15:leaderLines>
+              </c:ext>
+            </c:extLst>
+          </c:dLbls>
+          <c:cat>
+            <c:numRef>
+              <c:f>xor_graph!$B$1:$H$1</c:f>
+              <c:numCache>
+                <c:formatCode>mmm\-yy</c:formatCode>
+                <c:ptCount val="7"/>
+                <c:pt idx="0">
+                  <c:v>44197</c:v>
+                </c:pt>
+                <c:pt idx="1">
+                  <c:v>44287</c:v>
+                </c:pt>
+                <c:pt idx="2">
+                  <c:v>44378</c:v>
+                </c:pt>
+                <c:pt idx="3">
+                  <c:v>44470</c:v>
+                </c:pt>
+                <c:pt idx="4">
+                  <c:v>44562</c:v>
+                </c:pt>
+                <c:pt idx="5">
+                  <c:v>44652</c:v>
+                </c:pt>
+                <c:pt idx="6">
+                  <c:v>44743</c:v>
+                </c:pt>
+              </c:numCache>
+            </c:numRef>
+          </c:cat>
+          <c:val>
+            <c:numRef>
+              <c:f>xor_graph!$B$2:$H$2</c:f>
+              <c:numCache>
+                <c:formatCode>General</c:formatCode>
+                <c:ptCount val="7"/>
+                <c:pt idx="0">
+                  <c:v>162</c:v>
+                </c:pt>
+                <c:pt idx="1">
+                  <c:v>152</c:v>
+                </c:pt>
+                <c:pt idx="2" formatCode="0">
+                  <c:v>142</c:v>
+                </c:pt>
+                <c:pt idx="3">
+                  <c:v>150</c:v>
+                </c:pt>
+                <c:pt idx="4">
+                  <c:v>161</c:v>
+                </c:pt>
+                <c:pt idx="5">
+                  <c:v>158</c:v>
+                </c:pt>
+                <c:pt idx="6">
+                  <c:v>149</c:v>
+                </c:pt>
+              </c:numCache>
+            </c:numRef>
+          </c:val>
+          <c:smooth val="0"/>
+          <c:extLst>
+            <c:ext xmlns:c16="http://schemas.microsoft.com/office/drawing/2014/chart" uri="{C3380CC4-5D6E-409C-BE32-E72D297353CC}">
+              <c16:uniqueId val="{00000000-2E5A-42EF-9412-D243AEAC9C15}"/>
+            </c:ext>
+          </c:extLst>
+        </c:ser>
+        <c:ser>
+          <c:idx val="1"/>
+          <c:order val="1"/>
+          <c:tx>
+            <c:strRef>
+              <c:f>xor_graph!$A$3</c:f>
+              <c:strCache>
+                <c:ptCount val="1"/>
+                <c:pt idx="0">
+                  <c:v>Умумий индекс</c:v>
+                </c:pt>
+              </c:strCache>
+            </c:strRef>
+          </c:tx>
+          <c:spPr>
+            <a:ln w="22225" cap="rnd">
+              <a:solidFill>
+                <a:schemeClr val="accent2"/>
+              </a:solidFill>
+              <a:round/>
+            </a:ln>
+            <a:effectLst/>
+          </c:spPr>
+          <c:marker>
+            <c:symbol val="square"/>
+            <c:size val="7"/>
+            <c:spPr>
+              <a:solidFill>
+                <a:schemeClr val="accent2"/>
+              </a:solidFill>
+              <a:ln w="9525">
+                <a:solidFill>
+                  <a:schemeClr val="accent2"/>
+                </a:solidFill>
+              </a:ln>
+              <a:effectLst/>
+            </c:spPr>
+          </c:marker>
+          <c:dLbls>
+            <c:dLbl>
+              <c:idx val="0"/>
+              <c:layout>
+                <c:manualLayout>
+                  <c:x val="-2.8095238095238097E-2"/>
+                  <c:y val="3.60076558270844E-2"/>
+                </c:manualLayout>
+              </c:layout>
+              <c:dLblPos val="r"/>
+              <c:showLegendKey val="0"/>
+              <c:showVal val="1"/>
+              <c:showCatName val="0"/>
+              <c:showSerName val="0"/>
+              <c:showPercent val="0"/>
+              <c:showBubbleSize val="0"/>
+              <c:extLst>
+                <c:ext xmlns:c15="http://schemas.microsoft.com/office/drawing/2012/chart" uri="{CE6537A1-D6FC-4f65-9D91-7224C49458BB}"/>
+                <c:ext xmlns:c16="http://schemas.microsoft.com/office/drawing/2014/chart" uri="{C3380CC4-5D6E-409C-BE32-E72D297353CC}">
+                  <c16:uniqueId val="{00000001-2E5A-42EF-9412-D243AEAC9C15}"/>
+                </c:ext>
+              </c:extLst>
+            </c:dLbl>
+            <c:dLbl>
+              <c:idx val="1"/>
+              <c:layout>
+                <c:manualLayout>
+                  <c:x val="-2.8095238095238097E-2"/>
+                  <c:y val="2.4627856673072338E-2"/>
+                </c:manualLayout>
+              </c:layout>
+              <c:dLblPos val="r"/>
+              <c:showLegendKey val="0"/>
+              <c:showVal val="1"/>
+              <c:showCatName val="0"/>
+              <c:showSerName val="0"/>
+              <c:showPercent val="0"/>
+              <c:showBubbleSize val="0"/>
+              <c:extLst>
+                <c:ext xmlns:c15="http://schemas.microsoft.com/office/drawing/2012/chart" uri="{CE6537A1-D6FC-4f65-9D91-7224C49458BB}"/>
+                <c:ext xmlns:c16="http://schemas.microsoft.com/office/drawing/2014/chart" uri="{C3380CC4-5D6E-409C-BE32-E72D297353CC}">
+                  <c16:uniqueId val="{00000002-2E5A-42EF-9412-D243AEAC9C15}"/>
+                </c:ext>
+              </c:extLst>
+            </c:dLbl>
+            <c:dLbl>
+              <c:idx val="2"/>
+              <c:layout>
+                <c:manualLayout>
+                  <c:x val="5.3088463373896447E-3"/>
+                  <c:y val="-1.7860453170422029E-2"/>
+                </c:manualLayout>
+              </c:layout>
+              <c:dLblPos val="r"/>
+              <c:showLegendKey val="0"/>
+              <c:showVal val="1"/>
+              <c:showCatName val="0"/>
+              <c:showSerName val="0"/>
+              <c:showPercent val="0"/>
+              <c:showBubbleSize val="0"/>
+              <c:extLst>
+                <c:ext xmlns:c15="http://schemas.microsoft.com/office/drawing/2012/chart" uri="{CE6537A1-D6FC-4f65-9D91-7224C49458BB}"/>
+                <c:ext xmlns:c16="http://schemas.microsoft.com/office/drawing/2014/chart" uri="{C3380CC4-5D6E-409C-BE32-E72D297353CC}">
+                  <c16:uniqueId val="{00000003-2E5A-42EF-9412-D243AEAC9C15}"/>
+                </c:ext>
+              </c:extLst>
+            </c:dLbl>
+            <c:dLbl>
+              <c:idx val="3"/>
+              <c:layout>
+                <c:manualLayout>
+                  <c:x val="1.8796230016702457E-3"/>
+                  <c:y val="-1.5873340534405141E-2"/>
+                </c:manualLayout>
+              </c:layout>
+              <c:dLblPos val="r"/>
+              <c:showLegendKey val="0"/>
+              <c:showVal val="1"/>
+              <c:showCatName val="0"/>
+              <c:showSerName val="0"/>
+              <c:showPercent val="0"/>
+              <c:showBubbleSize val="0"/>
+              <c:extLst>
+                <c:ext xmlns:c15="http://schemas.microsoft.com/office/drawing/2012/chart" uri="{CE6537A1-D6FC-4f65-9D91-7224C49458BB}"/>
+                <c:ext xmlns:c16="http://schemas.microsoft.com/office/drawing/2014/chart" uri="{C3380CC4-5D6E-409C-BE32-E72D297353CC}">
+                  <c16:uniqueId val="{00000004-2E5A-42EF-9412-D243AEAC9C15}"/>
+                </c:ext>
+              </c:extLst>
+            </c:dLbl>
+            <c:dLbl>
+              <c:idx val="6"/>
+              <c:layout>
+                <c:manualLayout>
+                  <c:x val="-3.802195180147936E-3"/>
+                  <c:y val="1.371975057917537E-2"/>
+                </c:manualLayout>
+              </c:layout>
+              <c:dLblPos val="r"/>
+              <c:showLegendKey val="0"/>
+              <c:showVal val="1"/>
+              <c:showCatName val="0"/>
+              <c:showSerName val="0"/>
+              <c:showPercent val="0"/>
+              <c:showBubbleSize val="0"/>
+              <c:extLst>
+                <c:ext xmlns:c15="http://schemas.microsoft.com/office/drawing/2012/chart" uri="{CE6537A1-D6FC-4f65-9D91-7224C49458BB}"/>
+                <c:ext xmlns:c16="http://schemas.microsoft.com/office/drawing/2014/chart" uri="{C3380CC4-5D6E-409C-BE32-E72D297353CC}">
+                  <c16:uniqueId val="{00000005-2E5A-42EF-9412-D243AEAC9C15}"/>
+                </c:ext>
+              </c:extLst>
+            </c:dLbl>
+            <c:spPr>
+              <a:noFill/>
+              <a:ln>
+                <a:noFill/>
+              </a:ln>
+              <a:effectLst/>
+            </c:spPr>
+            <c:txPr>
+              <a:bodyPr rot="0" spcFirstLastPara="1" vertOverflow="overflow" horzOverflow="overflow" vert="horz" wrap="square" lIns="38100" tIns="19050" rIns="38100" bIns="19050" anchor="ctr" anchorCtr="1">
+                <a:spAutoFit/>
+              </a:bodyPr>
+              <a:lstStyle/>
+              <a:p>
+                <a:pPr>
+                  <a:defRPr sz="900" b="0" i="0" u="none" strike="noStrike" kern="1200" baseline="0">
+                    <a:solidFill>
+                      <a:schemeClr val="tx1">
+                        <a:lumMod val="75000"/>
+                        <a:lumOff val="25000"/>
+                      </a:schemeClr>
+                    </a:solidFill>
+                    <a:latin typeface="Arial" panose="020B0604020202020204" pitchFamily="34" charset="0"/>
+                    <a:ea typeface="+mn-ea"/>
+                    <a:cs typeface="Arial" panose="020B0604020202020204" pitchFamily="34" charset="0"/>
+                  </a:defRPr>
+                </a:pPr>
+                <a:endParaRPr lang="ru-RU"/>
+              </a:p>
+            </c:txPr>
+            <c:dLblPos val="b"/>
+            <c:showLegendKey val="0"/>
+            <c:showVal val="1"/>
+            <c:showCatName val="0"/>
+            <c:showSerName val="0"/>
+            <c:showPercent val="0"/>
+            <c:showBubbleSize val="0"/>
+            <c:showLeaderLines val="0"/>
+            <c:extLst>
+              <c:ext xmlns:c15="http://schemas.microsoft.com/office/drawing/2012/chart" uri="{CE6537A1-D6FC-4f65-9D91-7224C49458BB}">
+                <c15:showLeaderLines val="1"/>
+                <c15:leaderLines>
+                  <c:spPr>
+                    <a:ln w="9525" cap="flat" cmpd="sng" algn="ctr">
+                      <a:solidFill>
+                        <a:schemeClr val="tx1">
+                          <a:lumMod val="35000"/>
+                          <a:lumOff val="65000"/>
+                        </a:schemeClr>
+                      </a:solidFill>
+                      <a:round/>
+                    </a:ln>
+                    <a:effectLst/>
+                  </c:spPr>
+                </c15:leaderLines>
+              </c:ext>
+            </c:extLst>
+          </c:dLbls>
+          <c:cat>
+            <c:numRef>
+              <c:f>xor_graph!$B$1:$H$1</c:f>
+              <c:numCache>
+                <c:formatCode>mmm\-yy</c:formatCode>
+                <c:ptCount val="7"/>
+                <c:pt idx="0">
+                  <c:v>44197</c:v>
+                </c:pt>
+                <c:pt idx="1">
+                  <c:v>44287</c:v>
+                </c:pt>
+                <c:pt idx="2">
+                  <c:v>44378</c:v>
+                </c:pt>
+                <c:pt idx="3">
+                  <c:v>44470</c:v>
+                </c:pt>
+                <c:pt idx="4">
+                  <c:v>44562</c:v>
+                </c:pt>
+                <c:pt idx="5">
+                  <c:v>44652</c:v>
+                </c:pt>
+                <c:pt idx="6">
+                  <c:v>44743</c:v>
+                </c:pt>
+              </c:numCache>
+            </c:numRef>
+          </c:cat>
+          <c:val>
+            <c:numRef>
+              <c:f>xor_graph!$B$3:$H$3</c:f>
+              <c:numCache>
+                <c:formatCode>0</c:formatCode>
+                <c:ptCount val="7"/>
+                <c:pt idx="0">
+                  <c:v>136</c:v>
+                </c:pt>
+                <c:pt idx="1">
+                  <c:v>134</c:v>
+                </c:pt>
+                <c:pt idx="2">
+                  <c:v>130</c:v>
+                </c:pt>
+                <c:pt idx="3">
+                  <c:v>136</c:v>
+                </c:pt>
+                <c:pt idx="4">
+                  <c:v>138</c:v>
+                </c:pt>
+                <c:pt idx="5">
+                  <c:v>138</c:v>
+                </c:pt>
+                <c:pt idx="6">
+                  <c:v>136</c:v>
+                </c:pt>
+              </c:numCache>
+            </c:numRef>
+          </c:val>
+          <c:smooth val="0"/>
+          <c:extLst>
+            <c:ext xmlns:c16="http://schemas.microsoft.com/office/drawing/2014/chart" uri="{C3380CC4-5D6E-409C-BE32-E72D297353CC}">
+              <c16:uniqueId val="{00000006-2E5A-42EF-9412-D243AEAC9C15}"/>
+            </c:ext>
+          </c:extLst>
+        </c:ser>
+        <c:ser>
+          <c:idx val="2"/>
+          <c:order val="2"/>
+          <c:tx>
+            <c:strRef>
+              <c:f>xor_graph!$A$4</c:f>
+              <c:strCache>
+                <c:ptCount val="1"/>
+                <c:pt idx="0">
+                  <c:v>Жорий ҳолат индекси</c:v>
+                </c:pt>
+              </c:strCache>
+            </c:strRef>
+          </c:tx>
+          <c:spPr>
+            <a:ln w="15875" cap="sq">
+              <a:solidFill>
+                <a:schemeClr val="accent3"/>
+              </a:solidFill>
+              <a:round/>
+            </a:ln>
+            <a:effectLst/>
+          </c:spPr>
+          <c:marker>
+            <c:symbol val="circle"/>
+            <c:size val="7"/>
+            <c:spPr>
+              <a:solidFill>
+                <a:schemeClr val="accent3"/>
+              </a:solidFill>
+              <a:ln w="9525">
+                <a:solidFill>
+                  <a:schemeClr val="accent3"/>
+                </a:solidFill>
+              </a:ln>
+              <a:effectLst/>
+            </c:spPr>
+          </c:marker>
+          <c:dLbls>
+            <c:spPr>
+              <a:noFill/>
+              <a:ln>
+                <a:noFill/>
+              </a:ln>
+              <a:effectLst/>
+            </c:spPr>
+            <c:txPr>
+              <a:bodyPr rot="0" spcFirstLastPara="1" vertOverflow="ellipsis" vert="horz" wrap="square" lIns="38100" tIns="19050" rIns="38100" bIns="19050" anchor="ctr" anchorCtr="1">
+                <a:spAutoFit/>
+              </a:bodyPr>
+              <a:lstStyle/>
+              <a:p>
+                <a:pPr>
+                  <a:defRPr sz="900" b="0" i="0" u="none" strike="noStrike" kern="1200" baseline="0">
+                    <a:solidFill>
+                      <a:schemeClr val="tx1">
+                        <a:lumMod val="75000"/>
+                        <a:lumOff val="25000"/>
+                      </a:schemeClr>
+                    </a:solidFill>
+                    <a:latin typeface="Arial" panose="020B0604020202020204" pitchFamily="34" charset="0"/>
+                    <a:ea typeface="+mn-ea"/>
+                    <a:cs typeface="Arial" panose="020B0604020202020204" pitchFamily="34" charset="0"/>
+                  </a:defRPr>
+                </a:pPr>
+                <a:endParaRPr lang="ru-RU"/>
+              </a:p>
+            </c:txPr>
+            <c:dLblPos val="b"/>
+            <c:showLegendKey val="0"/>
+            <c:showVal val="1"/>
+            <c:showCatName val="0"/>
+            <c:showSerName val="0"/>
+            <c:showPercent val="0"/>
+            <c:showBubbleSize val="0"/>
+            <c:showLeaderLines val="0"/>
+            <c:extLst>
+              <c:ext xmlns:c15="http://schemas.microsoft.com/office/drawing/2012/chart" uri="{CE6537A1-D6FC-4f65-9D91-7224C49458BB}">
+                <c15:showLeaderLines val="1"/>
+                <c15:leaderLines>
+                  <c:spPr>
+                    <a:ln w="9525" cap="flat" cmpd="sng" algn="ctr">
+                      <a:solidFill>
+                        <a:schemeClr val="tx1">
+                          <a:lumMod val="35000"/>
+                          <a:lumOff val="65000"/>
+                        </a:schemeClr>
+                      </a:solidFill>
+                      <a:round/>
+                    </a:ln>
+                    <a:effectLst/>
+                  </c:spPr>
+                </c15:leaderLines>
+              </c:ext>
+            </c:extLst>
+          </c:dLbls>
+          <c:cat>
+            <c:numRef>
+              <c:f>xor_graph!$B$1:$H$1</c:f>
+              <c:numCache>
+                <c:formatCode>mmm\-yy</c:formatCode>
+                <c:ptCount val="7"/>
+                <c:pt idx="0">
+                  <c:v>44197</c:v>
+                </c:pt>
+                <c:pt idx="1">
+                  <c:v>44287</c:v>
+                </c:pt>
+                <c:pt idx="2">
+                  <c:v>44378</c:v>
+                </c:pt>
+                <c:pt idx="3">
+                  <c:v>44470</c:v>
+                </c:pt>
+                <c:pt idx="4">
+                  <c:v>44562</c:v>
+                </c:pt>
+                <c:pt idx="5">
+                  <c:v>44652</c:v>
+                </c:pt>
+                <c:pt idx="6">
+                  <c:v>44743</c:v>
+                </c:pt>
+              </c:numCache>
+            </c:numRef>
+          </c:cat>
+          <c:val>
+            <c:numRef>
+              <c:f>xor_graph!$B$4:$H$4</c:f>
+              <c:numCache>
+                <c:formatCode>General</c:formatCode>
+                <c:ptCount val="7"/>
+                <c:pt idx="0">
+                  <c:v>110</c:v>
+                </c:pt>
+                <c:pt idx="1">
+                  <c:v>115</c:v>
+                </c:pt>
+                <c:pt idx="2" formatCode="0">
+                  <c:v>116</c:v>
+                </c:pt>
+                <c:pt idx="3">
+                  <c:v>121</c:v>
+                </c:pt>
+                <c:pt idx="4">
+                  <c:v>115</c:v>
+                </c:pt>
+                <c:pt idx="5">
+                  <c:v>117</c:v>
+                </c:pt>
+                <c:pt idx="6">
+                  <c:v>124</c:v>
+                </c:pt>
+              </c:numCache>
+            </c:numRef>
+          </c:val>
+          <c:smooth val="0"/>
+          <c:extLst>
+            <c:ext xmlns:c16="http://schemas.microsoft.com/office/drawing/2014/chart" uri="{C3380CC4-5D6E-409C-BE32-E72D297353CC}">
+              <c16:uniqueId val="{00000007-2E5A-42EF-9412-D243AEAC9C15}"/>
+            </c:ext>
+          </c:extLst>
+        </c:ser>
+        <c:dLbls>
+          <c:showLegendKey val="0"/>
+          <c:showVal val="0"/>
+          <c:showCatName val="0"/>
+          <c:showSerName val="0"/>
+          <c:showPercent val="0"/>
+          <c:showBubbleSize val="0"/>
+        </c:dLbls>
+        <c:marker val="1"/>
+        <c:smooth val="0"/>
+        <c:axId val="1303771424"/>
+        <c:axId val="1298240736"/>
+      </c:lineChart>
+      <c:catAx>
+        <c:axId val="1303771424"/>
+        <c:scaling>
+          <c:orientation val="minMax"/>
+        </c:scaling>
+        <c:delete val="0"/>
+        <c:axPos val="b"/>
+        <c:numFmt formatCode="mmm\-yy" sourceLinked="1"/>
+        <c:majorTickMark val="none"/>
+        <c:minorTickMark val="none"/>
+        <c:tickLblPos val="nextTo"/>
+        <c:spPr>
+          <a:noFill/>
+          <a:ln w="6350" cap="flat" cmpd="sng" algn="ctr">
+            <a:solidFill>
+              <a:schemeClr val="tx1">
+                <a:lumMod val="95000"/>
+                <a:lumOff val="5000"/>
+              </a:schemeClr>
+            </a:solidFill>
+            <a:round/>
+          </a:ln>
+          <a:effectLst/>
+        </c:spPr>
+        <c:txPr>
+          <a:bodyPr rot="0" spcFirstLastPara="1" vertOverflow="ellipsis" wrap="square" anchor="t" anchorCtr="0"/>
+          <a:lstStyle/>
+          <a:p>
+            <a:pPr>
+              <a:defRPr sz="1000" b="1" i="0" u="none" strike="noStrike" kern="1200" baseline="0">
+                <a:solidFill>
+                  <a:schemeClr val="tx1"/>
+                </a:solidFill>
+                <a:latin typeface="Arial" panose="020B0604020202020204" pitchFamily="34" charset="0"/>
+                <a:ea typeface="+mn-ea"/>
+                <a:cs typeface="Arial" panose="020B0604020202020204" pitchFamily="34" charset="0"/>
+              </a:defRPr>
+            </a:pPr>
+            <a:endParaRPr lang="ru-RU"/>
+          </a:p>
+        </c:txPr>
+        <c:crossAx val="1298240736"/>
+        <c:crosses val="autoZero"/>
+        <c:auto val="0"/>
+        <c:lblAlgn val="ctr"/>
+        <c:lblOffset val="100"/>
+        <c:noMultiLvlLbl val="0"/>
+      </c:catAx>
+      <c:valAx>
+        <c:axId val="1298240736"/>
+        <c:scaling>
+          <c:orientation val="minMax"/>
+          <c:max val="200"/>
+        </c:scaling>
+        <c:delete val="0"/>
+        <c:axPos val="l"/>
+        <c:numFmt formatCode="General" sourceLinked="1"/>
+        <c:majorTickMark val="none"/>
+        <c:minorTickMark val="none"/>
+        <c:tickLblPos val="nextTo"/>
+        <c:spPr>
+          <a:noFill/>
+          <a:ln>
+            <a:solidFill>
+              <a:schemeClr val="bg1">
+                <a:lumMod val="65000"/>
+              </a:schemeClr>
+            </a:solidFill>
+          </a:ln>
+          <a:effectLst/>
+        </c:spPr>
+        <c:txPr>
+          <a:bodyPr rot="-60000000" spcFirstLastPara="1" vertOverflow="ellipsis" vert="horz" wrap="square" anchor="ctr" anchorCtr="1"/>
+          <a:lstStyle/>
+          <a:p>
+            <a:pPr>
+              <a:defRPr sz="1000" b="0" i="0" u="none" strike="noStrike" kern="1200" baseline="0">
+                <a:solidFill>
+                  <a:schemeClr val="tx1">
+                    <a:lumMod val="65000"/>
+                    <a:lumOff val="35000"/>
+                  </a:schemeClr>
+                </a:solidFill>
+                <a:latin typeface="Arial" panose="020B0604020202020204" pitchFamily="34" charset="0"/>
+                <a:ea typeface="+mn-ea"/>
+                <a:cs typeface="Arial" panose="020B0604020202020204" pitchFamily="34" charset="0"/>
+              </a:defRPr>
+            </a:pPr>
+            <a:endParaRPr lang="ru-RU"/>
+          </a:p>
+        </c:txPr>
+        <c:crossAx val="1303771424"/>
+        <c:crosses val="autoZero"/>
+        <c:crossBetween val="between"/>
+        <c:majorUnit val="20"/>
+      </c:valAx>
+      <c:spPr>
+        <a:noFill/>
+        <a:ln>
+          <a:noFill/>
+        </a:ln>
+        <a:effectLst/>
+      </c:spPr>
+    </c:plotArea>
+    <c:legend>
+      <c:legendPos val="t"/>
+      <c:layout>
+        <c:manualLayout>
+          <c:xMode val="edge"/>
+          <c:yMode val="edge"/>
+          <c:x val="7.3079515628728234E-2"/>
+          <c:y val="1.9728727409053674E-2"/>
+          <c:w val="0.90118945359102842"/>
+          <c:h val="0.15084295000916531"/>
+        </c:manualLayout>
+      </c:layout>
+      <c:overlay val="0"/>
+      <c:spPr>
+        <a:noFill/>
+        <a:ln>
+          <a:noFill/>
+        </a:ln>
+        <a:effectLst/>
+      </c:spPr>
+      <c:txPr>
+        <a:bodyPr rot="0" spcFirstLastPara="1" vertOverflow="ellipsis" vert="horz" wrap="square" anchor="ctr" anchorCtr="1"/>
+        <a:lstStyle/>
+        <a:p>
+          <a:pPr>
+            <a:defRPr sz="1000" b="1" i="0" u="none" strike="noStrike" kern="1200" baseline="0">
+              <a:solidFill>
+                <a:schemeClr val="tx1"/>
+              </a:solidFill>
+              <a:latin typeface="Arial" panose="020B0604020202020204" pitchFamily="34" charset="0"/>
+              <a:ea typeface="+mn-ea"/>
+              <a:cs typeface="Arial" panose="020B0604020202020204" pitchFamily="34" charset="0"/>
+            </a:defRPr>
+          </a:pPr>
+          <a:endParaRPr lang="ru-RU"/>
+        </a:p>
+      </c:txPr>
+    </c:legend>
+    <c:plotVisOnly val="1"/>
+    <c:dispBlanksAs val="gap"/>
+    <c:extLst>
+      <c:ext xmlns:c16r3="http://schemas.microsoft.com/office/drawing/2017/03/chart" uri="{56B9EC1D-385E-4148-901F-78D8002777C0}">
+        <c16r3:dataDisplayOptions16>
+          <c16r3:dispNaAsBlank val="1"/>
+        </c16r3:dataDisplayOptions16>
+      </c:ext>
+    </c:extLst>
+    <c:showDLblsOverMax val="0"/>
+  </c:chart>
+  <c:spPr>
+    <a:solidFill>
+      <a:schemeClr val="bg1"/>
+    </a:solidFill>
+    <a:ln w="9525" cap="flat" cmpd="sng" algn="ctr">
+      <a:solidFill>
+        <a:schemeClr val="tx1">
+          <a:lumMod val="15000"/>
+          <a:lumOff val="85000"/>
+        </a:schemeClr>
+      </a:solidFill>
+      <a:round/>
+    </a:ln>
+    <a:effectLst/>
+  </c:spPr>
+  <c:txPr>
+    <a:bodyPr/>
+    <a:lstStyle/>
+    <a:p>
+      <a:pPr>
+        <a:defRPr/>
+      </a:pPr>
+      <a:endParaRPr lang="ru-RU"/>
+    </a:p>
+  </c:txPr>
+  <c:externalData r:id="rId3">
+    <c:autoUpdate val="0"/>
+  </c:externalData>
+</c:chartSpace>
+</file>
+
+<file path=word/charts/colors1.xml><?xml version="1.0" encoding="utf-8"?>
+<cs:colorStyle xmlns:cs="http://schemas.microsoft.com/office/drawing/2012/chartStyle" xmlns:a="http://schemas.openxmlformats.org/drawingml/2006/main" meth="cycle" id="10">
+  <a:schemeClr val="accent1"/>
+  <a:schemeClr val="accent2"/>
+  <a:schemeClr val="accent3"/>
+  <a:schemeClr val="accent4"/>
+  <a:schemeClr val="accent5"/>
+  <a:schemeClr val="accent6"/>
+  <cs:variation/>
+  <cs:variation>
+    <a:lumMod val="60000"/>
+  </cs:variation>
+  <cs:variation>
+    <a:lumMod val="80000"/>
+    <a:lumOff val="20000"/>
+  </cs:variation>
+  <cs:variation>
+    <a:lumMod val="80000"/>
+  </cs:variation>
+  <cs:variation>
+    <a:lumMod val="60000"/>
+    <a:lumOff val="40000"/>
+  </cs:variation>
+  <cs:variation>
+    <a:lumMod val="50000"/>
+  </cs:variation>
+  <cs:variation>
+    <a:lumMod val="70000"/>
+    <a:lumOff val="30000"/>
+  </cs:variation>
+  <cs:variation>
+    <a:lumMod val="70000"/>
+  </cs:variation>
+  <cs:variation>
+    <a:lumMod val="50000"/>
+    <a:lumOff val="50000"/>
+  </cs:variation>
+</cs:colorStyle>
+</file>
+
+<file path=word/charts/style1.xml><?xml version="1.0" encoding="utf-8"?>
+<cs:chartStyle xmlns:cs="http://schemas.microsoft.com/office/drawing/2012/chartStyle" xmlns:a="http://schemas.openxmlformats.org/drawingml/2006/main" id="227">
+  <cs:axisTitle>
+    <cs:lnRef idx="0"/>
+    <cs:fillRef idx="0"/>
+    <cs:effectRef idx="0"/>
+    <cs:fontRef idx="minor">
+      <a:schemeClr val="tx1">
+        <a:lumMod val="65000"/>
+        <a:lumOff val="35000"/>
+      </a:schemeClr>
+    </cs:fontRef>
+    <cs:defRPr sz="1000" kern="1200"/>
+  </cs:axisTitle>
+  <cs:categoryAxis>
+    <cs:lnRef idx="0"/>
+    <cs:fillRef idx="0"/>
+    <cs:effectRef idx="0"/>
+    <cs:fontRef idx="minor">
+      <a:schemeClr val="tx1">
+        <a:lumMod val="65000"/>
+        <a:lumOff val="35000"/>
+      </a:schemeClr>
+    </cs:fontRef>
+    <cs:spPr>
+      <a:ln w="9525" cap="flat" cmpd="sng" algn="ctr">
+        <a:solidFill>
+          <a:schemeClr val="tx1">
+            <a:lumMod val="15000"/>
+            <a:lumOff val="85000"/>
+          </a:schemeClr>
+        </a:solidFill>
+        <a:round/>
+      </a:ln>
+    </cs:spPr>
+    <cs:defRPr sz="900" kern="1200"/>
+  </cs:categoryAxis>
+  <cs:chartArea mods="allowNoFillOverride allowNoLineOverride">
+    <cs:lnRef idx="0"/>
+    <cs:fillRef idx="0"/>
+    <cs:effectRef idx="0"/>
+    <cs:fontRef idx="minor">
+      <a:schemeClr val="tx1"/>
+    </cs:fontRef>
+    <cs:spPr>
+      <a:solidFill>
+        <a:schemeClr val="bg1"/>
+      </a:solidFill>
+      <a:ln w="9525" cap="flat" cmpd="sng" algn="ctr">
+        <a:solidFill>
+          <a:schemeClr val="tx1">
+            <a:lumMod val="15000"/>
+            <a:lumOff val="85000"/>
+          </a:schemeClr>
+        </a:solidFill>
+        <a:round/>
+      </a:ln>
+    </cs:spPr>
+    <cs:defRPr sz="1000" kern="1200"/>
+  </cs:chartArea>
+  <cs:dataLabel>
+    <cs:lnRef idx="0"/>
+    <cs:fillRef idx="0"/>
+    <cs:effectRef idx="0"/>
+    <cs:fontRef idx="minor">
+      <a:schemeClr val="tx1">
+        <a:lumMod val="75000"/>
+        <a:lumOff val="25000"/>
+      </a:schemeClr>
+    </cs:fontRef>
+    <cs:defRPr sz="900" kern="1200"/>
+  </cs:dataLabel>
+  <cs:dataLabelCallout>
+    <cs:lnRef idx="0"/>
+    <cs:fillRef idx="0"/>
+    <cs:effectRef idx="0"/>
+    <cs:fontRef idx="minor">
+      <a:schemeClr val="dk1">
+        <a:lumMod val="65000"/>
+        <a:lumOff val="35000"/>
+      </a:schemeClr>
+    </cs:fontRef>
+    <cs:spPr>
+      <a:solidFill>
+        <a:schemeClr val="lt1"/>
+      </a:solidFill>
+      <a:ln>
+        <a:solidFill>
+          <a:schemeClr val="dk1">
+            <a:lumMod val="25000"/>
+            <a:lumOff val="75000"/>
+          </a:schemeClr>
+        </a:solidFill>
+      </a:ln>
+    </cs:spPr>
+    <cs:defRPr sz="900" kern="1200"/>
+    <cs:bodyPr rot="0" spcFirstLastPara="1" vertOverflow="clip" horzOverflow="clip" vert="horz" wrap="square" lIns="36576" tIns="18288" rIns="36576" bIns="18288" anchor="ctr" anchorCtr="1">
+      <a:spAutoFit/>
+    </cs:bodyPr>
+  </cs:dataLabelCallout>
+  <cs:dataPoint>
+    <cs:lnRef idx="0"/>
+    <cs:fillRef idx="1">
+      <cs:styleClr val="auto"/>
+    </cs:fillRef>
+    <cs:effectRef idx="0"/>
+    <cs:fontRef idx="minor">
+      <a:schemeClr val="tx1"/>
+    </cs:fontRef>
+    <cs:spPr>
+      <a:solidFill>
+        <a:schemeClr val="phClr"/>
+      </a:solidFill>
+    </cs:spPr>
+  </cs:dataPoint>
+  <cs:dataPoint3D>
+    <cs:lnRef idx="0"/>
+    <cs:fillRef idx="1">
+      <cs:styleClr val="auto"/>
+    </cs:fillRef>
+    <cs:effectRef idx="0"/>
+    <cs:fontRef idx="minor">
+      <a:schemeClr val="tx1"/>
+    </cs:fontRef>
+    <cs:spPr>
+      <a:solidFill>
+        <a:schemeClr val="phClr"/>
+      </a:solidFill>
+    </cs:spPr>
+  </cs:dataPoint3D>
+  <cs:dataPointLine>
+    <cs:lnRef idx="0">
+      <cs:styleClr val="auto"/>
+    </cs:lnRef>
+    <cs:fillRef idx="1"/>
+    <cs:effectRef idx="0"/>
+    <cs:fontRef idx="minor">
+      <a:schemeClr val="tx1"/>
+    </cs:fontRef>
+    <cs:spPr>
+      <a:ln w="28575" cap="rnd">
+        <a:solidFill>
+          <a:schemeClr val="phClr"/>
+        </a:solidFill>
+        <a:round/>
+      </a:ln>
+    </cs:spPr>
+  </cs:dataPointLine>
+  <cs:dataPointMarker>
+    <cs:lnRef idx="0">
+      <cs:styleClr val="auto"/>
+    </cs:lnRef>
+    <cs:fillRef idx="1">
+      <cs:styleClr val="auto"/>
+    </cs:fillRef>
+    <cs:effectRef idx="0"/>
+    <cs:fontRef idx="minor">
+      <a:schemeClr val="tx1"/>
+    </cs:fontRef>
+    <cs:spPr>
+      <a:solidFill>
+        <a:schemeClr val="phClr"/>
+      </a:solidFill>
+      <a:ln w="9525">
+        <a:solidFill>
+          <a:schemeClr val="phClr"/>
+        </a:solidFill>
+      </a:ln>
+    </cs:spPr>
+  </cs:dataPointMarker>
+  <cs:dataPointMarkerLayout symbol="circle" size="5"/>
+  <cs:dataPointWireframe>
+    <cs:lnRef idx="0">
+      <cs:styleClr val="auto"/>
+    </cs:lnRef>
+    <cs:fillRef idx="1"/>
+    <cs:effectRef idx="0"/>
+    <cs:fontRef idx="minor">
+      <a:schemeClr val="tx1"/>
+    </cs:fontRef>
+    <cs:spPr>
+      <a:ln w="9525" cap="rnd">
+        <a:solidFill>
+          <a:schemeClr val="phClr"/>
+        </a:solidFill>
+        <a:round/>
+      </a:ln>
+    </cs:spPr>
+  </cs:dataPointWireframe>
+  <cs:dataTable>
+    <cs:lnRef idx="0"/>
+    <cs:fillRef idx="0"/>
+    <cs:effectRef idx="0"/>
+    <cs:fontRef idx="minor">
+      <a:schemeClr val="tx1">
+        <a:lumMod val="65000"/>
+        <a:lumOff val="35000"/>
+      </a:schemeClr>
+    </cs:fontRef>
+    <cs:spPr>
+      <a:noFill/>
+      <a:ln w="9525" cap="flat" cmpd="sng" algn="ctr">
+        <a:solidFill>
+          <a:schemeClr val="tx1">
+            <a:lumMod val="15000"/>
+            <a:lumOff val="85000"/>
+          </a:schemeClr>
+        </a:solidFill>
+        <a:round/>
+      </a:ln>
+    </cs:spPr>
+    <cs:defRPr sz="900" kern="1200"/>
+  </cs:dataTable>
+  <cs:downBar>
+    <cs:lnRef idx="0"/>
+    <cs:fillRef idx="0"/>
+    <cs:effectRef idx="0"/>
+    <cs:fontRef idx="minor">
+      <a:schemeClr val="dk1"/>
+    </cs:fontRef>
+    <cs:spPr>
+      <a:solidFill>
+        <a:schemeClr val="dk1">
+          <a:lumMod val="65000"/>
+          <a:lumOff val="35000"/>
+        </a:schemeClr>
+      </a:solidFill>
+      <a:ln w="9525">
+        <a:solidFill>
+          <a:schemeClr val="tx1">
+            <a:lumMod val="65000"/>
+            <a:lumOff val="35000"/>
+          </a:schemeClr>
+        </a:solidFill>
+      </a:ln>
+    </cs:spPr>
+  </cs:downBar>
+  <cs:dropLine>
+    <cs:lnRef idx="0"/>
+    <cs:fillRef idx="0"/>
+    <cs:effectRef idx="0"/>
+    <cs:fontRef idx="minor">
+      <a:schemeClr val="tx1"/>
+    </cs:fontRef>
+    <cs:spPr>
+      <a:ln w="9525" cap="flat" cmpd="sng" algn="ctr">
+        <a:solidFill>
+          <a:schemeClr val="tx1">
+            <a:lumMod val="35000"/>
+            <a:lumOff val="65000"/>
+          </a:schemeClr>
+        </a:solidFill>
+        <a:round/>
+      </a:ln>
+    </cs:spPr>
+  </cs:dropLine>
+  <cs:errorBar>
+    <cs:lnRef idx="0"/>
+    <cs:fillRef idx="0"/>
+    <cs:effectRef idx="0"/>
+    <cs:fontRef idx="minor">
+      <a:schemeClr val="tx1"/>
+    </cs:fontRef>
+    <cs:spPr>
+      <a:ln w="9525" cap="flat" cmpd="sng" algn="ctr">
+        <a:solidFill>
+          <a:schemeClr val="tx1">
+            <a:lumMod val="65000"/>
+            <a:lumOff val="35000"/>
+          </a:schemeClr>
+        </a:solidFill>
+        <a:round/>
+      </a:ln>
+    </cs:spPr>
+  </cs:errorBar>
+  <cs:floor>
+    <cs:lnRef idx="0"/>
+    <cs:fillRef idx="0"/>
+    <cs:effectRef idx="0"/>
+    <cs:fontRef idx="minor">
+      <a:schemeClr val="tx1"/>
+    </cs:fontRef>
+    <cs:spPr>
+      <a:noFill/>
+      <a:ln>
+        <a:noFill/>
+      </a:ln>
+    </cs:spPr>
+  </cs:floor>
+  <cs:gridlineMajor>
+    <cs:lnRef idx="0"/>
+    <cs:fillRef idx="0"/>
+    <cs:effectRef idx="0"/>
+    <cs:fontRef idx="minor">
+      <a:schemeClr val="tx1"/>
+    </cs:fontRef>
+    <cs:spPr>
+      <a:ln w="9525" cap="flat" cmpd="sng" algn="ctr">
+        <a:solidFill>
+          <a:schemeClr val="tx1">
+            <a:lumMod val="15000"/>
+            <a:lumOff val="85000"/>
+          </a:schemeClr>
+        </a:solidFill>
+        <a:round/>
+      </a:ln>
+    </cs:spPr>
+  </cs:gridlineMajor>
+  <cs:gridlineMinor>
+    <cs:lnRef idx="0"/>
+    <cs:fillRef idx="0"/>
+    <cs:effectRef idx="0"/>
+    <cs:fontRef idx="minor">
+      <a:schemeClr val="tx1"/>
+    </cs:fontRef>
+    <cs:spPr>
+      <a:ln w="9525" cap="flat" cmpd="sng" algn="ctr">
+        <a:solidFill>
+          <a:schemeClr val="tx1">
+            <a:lumMod val="5000"/>
+            <a:lumOff val="95000"/>
+          </a:schemeClr>
+        </a:solidFill>
+        <a:round/>
+      </a:ln>
+    </cs:spPr>
+  </cs:gridlineMinor>
+  <cs:hiLoLine>
+    <cs:lnRef idx="0"/>
+    <cs:fillRef idx="0"/>
+    <cs:effectRef idx="0"/>
+    <cs:fontRef idx="minor">
+      <a:schemeClr val="tx1"/>
+    </cs:fontRef>
+    <cs:spPr>
+      <a:ln w="9525" cap="flat" cmpd="sng" algn="ctr">
+        <a:solidFill>
+          <a:schemeClr val="tx1">
+            <a:lumMod val="75000"/>
+            <a:lumOff val="25000"/>
+          </a:schemeClr>
+        </a:solidFill>
+        <a:round/>
+      </a:ln>
+    </cs:spPr>
+  </cs:hiLoLine>
+  <cs:leaderLine>
+    <cs:lnRef idx="0"/>
+    <cs:fillRef idx="0"/>
+    <cs:effectRef idx="0"/>
+    <cs:fontRef idx="minor">
+      <a:schemeClr val="tx1"/>
+    </cs:fontRef>
+    <cs:spPr>
+      <a:ln w="9525" cap="flat" cmpd="sng" algn="ctr">
+        <a:solidFill>
+          <a:schemeClr val="tx1">
+            <a:lumMod val="35000"/>
+            <a:lumOff val="65000"/>
+          </a:schemeClr>
+        </a:solidFill>
+        <a:round/>
+      </a:ln>
+    </cs:spPr>
+  </cs:leaderLine>
+  <cs:legend>
+    <cs:lnRef idx="0"/>
+    <cs:fillRef idx="0"/>
+    <cs:effectRef idx="0"/>
+    <cs:fontRef idx="minor">
+      <a:schemeClr val="tx1">
+        <a:lumMod val="65000"/>
+        <a:lumOff val="35000"/>
+      </a:schemeClr>
+    </cs:fontRef>
+    <cs:defRPr sz="900" kern="1200"/>
+  </cs:legend>
+  <cs:plotArea mods="allowNoFillOverride allowNoLineOverride">
+    <cs:lnRef idx="0"/>
+    <cs:fillRef idx="0"/>
+    <cs:effectRef idx="0"/>
+    <cs:fontRef idx="minor">
+      <a:schemeClr val="tx1"/>
+    </cs:fontRef>
+  </cs:plotArea>
+  <cs:plotArea3D mods="allowNoFillOverride allowNoLineOverride">
+    <cs:lnRef idx="0"/>
+    <cs:fillRef idx="0"/>
+    <cs:effectRef idx="0"/>
+    <cs:fontRef idx="minor">
+      <a:schemeClr val="tx1"/>
+    </cs:fontRef>
+  </cs:plotArea3D>
+  <cs:seriesAxis>
+    <cs:lnRef idx="0"/>
+    <cs:fillRef idx="0"/>
+    <cs:effectRef idx="0"/>
+    <cs:fontRef idx="minor">
+      <a:schemeClr val="tx1">
+        <a:lumMod val="65000"/>
+        <a:lumOff val="35000"/>
+      </a:schemeClr>
+    </cs:fontRef>
+    <cs:defRPr sz="900" kern="1200"/>
+  </cs:seriesAxis>
+  <cs:seriesLine>
+    <cs:lnRef idx="0"/>
+    <cs:fillRef idx="0"/>
+    <cs:effectRef idx="0"/>
+    <cs:fontRef idx="minor">
+      <a:schemeClr val="tx1"/>
+    </cs:fontRef>
+    <cs:spPr>
+      <a:ln w="9525" cap="flat" cmpd="sng" algn="ctr">
+        <a:solidFill>
+          <a:schemeClr val="tx1">
+            <a:lumMod val="35000"/>
+            <a:lumOff val="65000"/>
+          </a:schemeClr>
+        </a:solidFill>
+        <a:round/>
+      </a:ln>
+    </cs:spPr>
+  </cs:seriesLine>
+  <cs:title>
+    <cs:lnRef idx="0"/>
+    <cs:fillRef idx="0"/>
+    <cs:effectRef idx="0"/>
+    <cs:fontRef idx="minor">
+      <a:schemeClr val="tx1">
+        <a:lumMod val="65000"/>
+        <a:lumOff val="35000"/>
+      </a:schemeClr>
+    </cs:fontRef>
+    <cs:defRPr sz="1400" b="0" kern="1200" spc="0" baseline="0"/>
+  </cs:title>
+  <cs:trendline>
+    <cs:lnRef idx="0">
+      <cs:styleClr val="auto"/>
+    </cs:lnRef>
+    <cs:fillRef idx="0"/>
+    <cs:effectRef idx="0"/>
+    <cs:fontRef idx="minor">
+      <a:schemeClr val="tx1"/>
+    </cs:fontRef>
+    <cs:spPr>
+      <a:ln w="19050" cap="rnd">
+        <a:solidFill>
+          <a:schemeClr val="phClr"/>
+        </a:solidFill>
+        <a:prstDash val="sysDot"/>
+      </a:ln>
+    </cs:spPr>
+  </cs:trendline>
+  <cs:trendlineLabel>
+    <cs:lnRef idx="0"/>
+    <cs:fillRef idx="0"/>
+    <cs:effectRef idx="0"/>
+    <cs:fontRef idx="minor">
+      <a:schemeClr val="tx1">
+        <a:lumMod val="65000"/>
+        <a:lumOff val="35000"/>
+      </a:schemeClr>
+    </cs:fontRef>
+    <cs:defRPr sz="900" kern="1200"/>
+  </cs:trendlineLabel>
+  <cs:upBar>
+    <cs:lnRef idx="0"/>
+    <cs:fillRef idx="0"/>
+    <cs:effectRef idx="0"/>
+    <cs:fontRef idx="minor">
+      <a:schemeClr val="dk1"/>
+    </cs:fontRef>
+    <cs:spPr>
+      <a:solidFill>
+        <a:schemeClr val="lt1"/>
+      </a:solidFill>
+      <a:ln w="9525">
+        <a:solidFill>
+          <a:schemeClr val="tx1">
+            <a:lumMod val="15000"/>
+            <a:lumOff val="85000"/>
+          </a:schemeClr>
+        </a:solidFill>
+      </a:ln>
+    </cs:spPr>
+  </cs:upBar>
+  <cs:valueAxis>
+    <cs:lnRef idx="0"/>
+    <cs:fillRef idx="0"/>
+    <cs:effectRef idx="0"/>
+    <cs:fontRef idx="minor">
+      <a:schemeClr val="tx1">
+        <a:lumMod val="65000"/>
+        <a:lumOff val="35000"/>
+      </a:schemeClr>
+    </cs:fontRef>
+    <cs:defRPr sz="900" kern="1200"/>
+  </cs:valueAxis>
+  <cs:wall>
+    <cs:lnRef idx="0"/>
+    <cs:fillRef idx="0"/>
+    <cs:effectRef idx="0"/>
+    <cs:fontRef idx="minor">
+      <a:schemeClr val="tx1"/>
+    </cs:fontRef>
+    <cs:spPr>
+      <a:noFill/>
+      <a:ln>
+        <a:noFill/>
+      </a:ln>
+    </cs:spPr>
+  </cs:wall>
+</cs:chartStyle>
+</file>
+
 <file path=word/theme/theme1.xml><?xml version="1.0" encoding="utf-8"?>
 <a:theme xmlns:a="http://schemas.openxmlformats.org/drawingml/2006/main" name="Тема Office">
   <a:themeElements>
@@ -24634,7 +26038,7 @@
 </file>
 
 <file path=customXml/itemProps1.xml><?xml version="1.0" encoding="utf-8"?>
-<ds:datastoreItem xmlns:ds="http://schemas.openxmlformats.org/officeDocument/2006/customXml" ds:itemID="{2C6ECA7F-53D9-4154-8C6F-BD0854B363BE}">
+<ds:datastoreItem xmlns:ds="http://schemas.openxmlformats.org/officeDocument/2006/customXml" ds:itemID="{2BF6923B-182C-476E-986E-7C8EB181553B}">
   <ds:schemaRefs>
     <ds:schemaRef ds:uri="http://schemas.openxmlformats.org/officeDocument/2006/bibliography"/>
   </ds:schemaRefs>

</xml_diff>